<commit_message>
update personal blog link
</commit_message>
<xml_diff>
--- a/Resume_Brock_Donovan.docx
+++ b/Resume_Brock_Donovan.docx
@@ -1180,7 +1180,22 @@
           <w:sz w:val="20"/>
           <w:szCs w:val="20"/>
         </w:rPr>
-        <w:t xml:space="preserve">Create data and reporting standards, shift </w:t>
+        <w:t>Create data a</w:t>
+      </w:r>
+      <w:bookmarkStart w:id="1" w:name="_GoBack"/>
+      <w:bookmarkEnd w:id="1"/>
+      <w:r>
+        <w:rPr>
+          <w:rFonts w:ascii="Arial" w:eastAsia="Times New Roman" w:hAnsi="Arial" w:cs="Arial"/>
+          <w:b w:val="0"/>
+          <w:bCs w:val="0"/>
+          <w:i w:val="0"/>
+          <w:iCs w:val="0"/>
+          <w:color w:val="auto"/>
+          <w:sz w:val="20"/>
+          <w:szCs w:val="20"/>
+        </w:rPr>
+        <w:t xml:space="preserve">nd reporting standards, shift </w:t>
       </w:r>
       <w:r>
         <w:rPr>
@@ -1716,22 +1731,7 @@
           <w:sz w:val="20"/>
           <w:szCs w:val="20"/>
         </w:rPr>
-        <w:t>using Shi</w:t>
-      </w:r>
-      <w:bookmarkStart w:id="1" w:name="_GoBack"/>
-      <w:bookmarkEnd w:id="1"/>
-      <w:r>
-        <w:rPr>
-          <w:rFonts w:ascii="Arial" w:eastAsia="Times New Roman" w:hAnsi="Arial" w:cs="Arial"/>
-          <w:b w:val="0"/>
-          <w:bCs w:val="0"/>
-          <w:i w:val="0"/>
-          <w:iCs w:val="0"/>
-          <w:color w:val="auto"/>
-          <w:sz w:val="20"/>
-          <w:szCs w:val="20"/>
-        </w:rPr>
-        <w:t>ny &amp;</w:t>
+        <w:t>using Shiny &amp;</w:t>
       </w:r>
       <w:r>
         <w:rPr>
@@ -1950,7 +1950,6 @@
         </w:rPr>
         <w:tab/>
       </w:r>
-      <w:proofErr w:type="gramStart"/>
       <w:r>
         <w:rPr>
           <w:rFonts w:ascii="Arial" w:hAnsi="Arial" w:cs="Arial"/>
@@ -1983,20 +1982,7 @@
           <w:szCs w:val="20"/>
           <w:bdr w:val="none" w:sz="0" w:space="0" w:color="auto" w:frame="1"/>
         </w:rPr>
-        <w:t>October</w:t>
-      </w:r>
-      <w:proofErr w:type="gramEnd"/>
-      <w:r>
-        <w:rPr>
-          <w:rFonts w:ascii="Arial" w:hAnsi="Arial" w:cs="Arial"/>
-          <w:b w:val="0"/>
-          <w:i w:val="0"/>
-          <w:color w:val="auto"/>
-          <w:sz w:val="20"/>
-          <w:szCs w:val="20"/>
-          <w:bdr w:val="none" w:sz="0" w:space="0" w:color="auto" w:frame="1"/>
-        </w:rPr>
-        <w:t xml:space="preserve"> 2013</w:t>
+        <w:t>October 2013</w:t>
       </w:r>
       <w:r>
         <w:rPr>
@@ -7468,7 +7454,7 @@
 </file>
 
 <file path=customXml/itemProps1.xml><?xml version="1.0" encoding="utf-8"?>
-<ds:datastoreItem xmlns:ds="http://schemas.openxmlformats.org/officeDocument/2006/customXml" ds:itemID="{ED2ACF4A-20CE-344A-94C7-FBD5C181C3EC}">
+<ds:datastoreItem xmlns:ds="http://schemas.openxmlformats.org/officeDocument/2006/customXml" ds:itemID="{D391F14A-02F7-5D42-A294-66C236AE3C02}">
   <ds:schemaRefs>
     <ds:schemaRef ds:uri="http://schemas.openxmlformats.org/officeDocument/2006/bibliography"/>
   </ds:schemaRefs>

</xml_diff>